<commit_message>
Correcoes no template pelo PO
</commit_message>
<xml_diff>
--- a/dominio/documentos/doc_templates/minuta - prescricao.docx
+++ b/dominio/documentos/doc_templates/minuta - prescricao.docx
@@ -40,23 +40,74 @@
         </w:rPr>
         <w:t xml:space="preserve"> VARA CRIMINAL DA COMARCA </w:t>
       </w:r>
-      <w:r>
-        <w:rPr>
-          <w:rFonts w:ascii="Garamond" w:hAnsi="Garamond"/>
-          <w:b/>
-          <w:sz w:val="28"/>
-          <w:szCs w:val="28"/>
-        </w:rPr>
-        <w:t xml:space="preserve">{{ preposicao_comarca }} </w:t>
-      </w:r>
-      <w:r>
-        <w:rPr>
-          <w:rFonts w:ascii="Garamond" w:hAnsi="Garamond"/>
-          <w:b/>
-          <w:sz w:val="28"/>
-          <w:szCs w:val="28"/>
-        </w:rPr>
-        <w:t>{{ comarca_tj }}</w:t>
+      <w:proofErr w:type="gramStart"/>
+      <w:r>
+        <w:rPr>
+          <w:rFonts w:ascii="Garamond" w:hAnsi="Garamond"/>
+          <w:b/>
+          <w:sz w:val="28"/>
+          <w:szCs w:val="28"/>
+        </w:rPr>
+        <w:t xml:space="preserve">{{ </w:t>
+      </w:r>
+      <w:proofErr w:type="spellStart"/>
+      <w:r>
+        <w:rPr>
+          <w:rFonts w:ascii="Garamond" w:hAnsi="Garamond"/>
+          <w:b/>
+          <w:sz w:val="28"/>
+          <w:szCs w:val="28"/>
+        </w:rPr>
+        <w:t>preposicao</w:t>
+      </w:r>
+      <w:proofErr w:type="gramEnd"/>
+      <w:r>
+        <w:rPr>
+          <w:rFonts w:ascii="Garamond" w:hAnsi="Garamond"/>
+          <w:b/>
+          <w:sz w:val="28"/>
+          <w:szCs w:val="28"/>
+        </w:rPr>
+        <w:t>_comarca</w:t>
+      </w:r>
+      <w:proofErr w:type="spellEnd"/>
+      <w:r>
+        <w:rPr>
+          <w:rFonts w:ascii="Garamond" w:hAnsi="Garamond"/>
+          <w:b/>
+          <w:sz w:val="28"/>
+          <w:szCs w:val="28"/>
+        </w:rPr>
+        <w:t xml:space="preserve"> }} </w:t>
+      </w:r>
+      <w:r>
+        <w:rPr>
+          <w:rFonts w:ascii="Garamond" w:hAnsi="Garamond"/>
+          <w:b/>
+          <w:sz w:val="28"/>
+          <w:szCs w:val="28"/>
+        </w:rPr>
+        <w:t xml:space="preserve">{{ </w:t>
+      </w:r>
+      <w:proofErr w:type="spellStart"/>
+      <w:r>
+        <w:rPr>
+          <w:rFonts w:ascii="Garamond" w:hAnsi="Garamond"/>
+          <w:b/>
+          <w:sz w:val="28"/>
+          <w:szCs w:val="28"/>
+        </w:rPr>
+        <w:t>comarca_tj</w:t>
+      </w:r>
+      <w:proofErr w:type="spellEnd"/>
+      <w:r>
+        <w:rPr>
+          <w:rFonts w:ascii="Garamond" w:hAnsi="Garamond"/>
+          <w:b/>
+          <w:sz w:val="28"/>
+          <w:szCs w:val="28"/>
+        </w:rPr>
+        <w:t xml:space="preserve"> }}</w:t>
       </w:r>
       <w:r>
         <w:rPr>
@@ -120,6 +171,7 @@
         </w:rPr>
         <w:t xml:space="preserve"> no. </w:t>
       </w:r>
+      <w:proofErr w:type="gramStart"/>
       <w:r>
         <w:rPr>
           <w:rFonts w:ascii="Garamond" w:hAnsi="Garamond"/>
@@ -130,6 +182,7 @@
         </w:rPr>
         <w:t xml:space="preserve">{{ </w:t>
       </w:r>
+      <w:proofErr w:type="spellStart"/>
       <w:r>
         <w:rPr>
           <w:rFonts w:ascii="Garamond" w:hAnsi="Garamond"/>
@@ -138,8 +191,20 @@
           <w:sz w:val="28"/>
           <w:szCs w:val="28"/>
         </w:rPr>
-        <w:t>num_procedimento</w:t>
-      </w:r>
+        <w:t>num</w:t>
+      </w:r>
+      <w:proofErr w:type="gramEnd"/>
+      <w:r>
+        <w:rPr>
+          <w:rFonts w:ascii="Garamond" w:hAnsi="Garamond"/>
+          <w:bCs/>
+          <w:i/>
+          <w:sz w:val="28"/>
+          <w:szCs w:val="28"/>
+        </w:rPr>
+        <w:t>_procedimento</w:t>
+      </w:r>
+      <w:proofErr w:type="spellEnd"/>
       <w:r>
         <w:rPr>
           <w:rFonts w:ascii="Garamond" w:hAnsi="Garamond"/>
@@ -289,6 +354,7 @@
           <w:szCs w:val="40"/>
         </w:rPr>
       </w:pPr>
+      <w:proofErr w:type="gramStart"/>
       <w:r>
         <w:rPr>
           <w:rFonts w:ascii="Garamond" w:hAnsi="Garamond"/>
@@ -297,7 +363,18 @@
           <w:sz w:val="40"/>
           <w:szCs w:val="40"/>
         </w:rPr>
-        <w:t>A  R  Q  U  I  V  A  M  E  N  T  O</w:t>
+        <w:t>A  R</w:t>
+      </w:r>
+      <w:proofErr w:type="gramEnd"/>
+      <w:r>
+        <w:rPr>
+          <w:rFonts w:ascii="Garamond" w:hAnsi="Garamond"/>
+          <w:b/>
+          <w:i/>
+          <w:sz w:val="40"/>
+          <w:szCs w:val="40"/>
+        </w:rPr>
+        <w:t xml:space="preserve">  Q  U  I  V  A  M  E  N  T  O</w:t>
       </w:r>
     </w:p>
     <w:p>
@@ -465,13 +542,41 @@
         </w:rPr>
         <w:t xml:space="preserve">de crime de </w:t>
       </w:r>
-      <w:r>
-        <w:rPr>
-          <w:rFonts w:ascii="Garamond" w:hAnsi="Garamond"/>
-          <w:sz w:val="28"/>
-          <w:szCs w:val="28"/>
-        </w:rPr>
-        <w:t>{{ assunto_docto }}</w:t>
+      <w:proofErr w:type="gramStart"/>
+      <w:r>
+        <w:rPr>
+          <w:rFonts w:ascii="Garamond" w:hAnsi="Garamond"/>
+          <w:sz w:val="28"/>
+          <w:szCs w:val="28"/>
+        </w:rPr>
+        <w:t xml:space="preserve">{{ </w:t>
+      </w:r>
+      <w:proofErr w:type="spellStart"/>
+      <w:r>
+        <w:rPr>
+          <w:rFonts w:ascii="Garamond" w:hAnsi="Garamond"/>
+          <w:sz w:val="28"/>
+          <w:szCs w:val="28"/>
+        </w:rPr>
+        <w:t>nome</w:t>
+      </w:r>
+      <w:proofErr w:type="gramEnd"/>
+      <w:r>
+        <w:rPr>
+          <w:rFonts w:ascii="Garamond" w:hAnsi="Garamond"/>
+          <w:sz w:val="28"/>
+          <w:szCs w:val="28"/>
+        </w:rPr>
+        <w:t>_delito</w:t>
+      </w:r>
+      <w:proofErr w:type="spellEnd"/>
+      <w:r>
+        <w:rPr>
+          <w:rFonts w:ascii="Garamond" w:hAnsi="Garamond"/>
+          <w:sz w:val="28"/>
+          <w:szCs w:val="28"/>
+        </w:rPr>
+        <w:t xml:space="preserve"> }}</w:t>
       </w:r>
       <w:r>
         <w:rPr>
@@ -487,8 +592,26 @@
           <w:sz w:val="28"/>
           <w:szCs w:val="28"/>
         </w:rPr>
-        <w:t xml:space="preserve"> {{ lei_docto</w:t>
-      </w:r>
+        <w:t xml:space="preserve"> {{ </w:t>
+      </w:r>
+      <w:proofErr w:type="spellStart"/>
+      <w:r>
+        <w:rPr>
+          <w:rFonts w:ascii="Garamond" w:hAnsi="Garamond"/>
+          <w:sz w:val="28"/>
+          <w:szCs w:val="28"/>
+        </w:rPr>
+        <w:t>lei_d</w:t>
+      </w:r>
+      <w:r>
+        <w:rPr>
+          <w:rFonts w:ascii="Garamond" w:hAnsi="Garamond"/>
+          <w:sz w:val="28"/>
+          <w:szCs w:val="28"/>
+        </w:rPr>
+        <w:t>elito</w:t>
+      </w:r>
+      <w:proofErr w:type="spellEnd"/>
       <w:r>
         <w:rPr>
           <w:rFonts w:ascii="Garamond" w:hAnsi="Garamond"/>
@@ -543,7 +666,25 @@
           <w:sz w:val="28"/>
           <w:szCs w:val="28"/>
         </w:rPr>
-        <w:t xml:space="preserve"> {{ data_fato }}</w:t>
+        <w:t xml:space="preserve"> {{ </w:t>
+      </w:r>
+      <w:proofErr w:type="spellStart"/>
+      <w:r>
+        <w:rPr>
+          <w:rFonts w:ascii="Garamond" w:hAnsi="Garamond"/>
+          <w:sz w:val="28"/>
+          <w:szCs w:val="28"/>
+        </w:rPr>
+        <w:t>data_fato</w:t>
+      </w:r>
+      <w:proofErr w:type="spellEnd"/>
+      <w:r>
+        <w:rPr>
+          <w:rFonts w:ascii="Garamond" w:hAnsi="Garamond"/>
+          <w:sz w:val="28"/>
+          <w:szCs w:val="28"/>
+        </w:rPr>
+        <w:t xml:space="preserve"> }}</w:t>
       </w:r>
       <w:r>
         <w:rPr>
@@ -613,7 +754,33 @@
           <w:sz w:val="28"/>
           <w:szCs w:val="28"/>
         </w:rPr>
-        <w:t xml:space="preserve">{{ tempo_passado }} </w:t>
+        <w:t xml:space="preserve">{{ </w:t>
+      </w:r>
+      <w:proofErr w:type="spellStart"/>
+      <w:r>
+        <w:rPr>
+          <w:rFonts w:ascii="Garamond" w:hAnsi="Garamond"/>
+          <w:sz w:val="28"/>
+          <w:szCs w:val="28"/>
+        </w:rPr>
+        <w:t>tempo_passado</w:t>
+      </w:r>
+      <w:proofErr w:type="spellEnd"/>
+      <w:r>
+        <w:rPr>
+          <w:rFonts w:ascii="Garamond" w:hAnsi="Garamond"/>
+          <w:sz w:val="28"/>
+          <w:szCs w:val="28"/>
+        </w:rPr>
+        <w:t xml:space="preserve"> }} </w:t>
+      </w:r>
+      <w:r>
+        <w:rPr>
+          <w:rFonts w:ascii="Garamond" w:hAnsi="Garamond"/>
+          <w:sz w:val="28"/>
+          <w:szCs w:val="28"/>
+        </w:rPr>
+        <w:t xml:space="preserve">anos </w:t>
       </w:r>
       <w:r>
         <w:rPr>
@@ -637,31 +804,65 @@
           <w:sz w:val="28"/>
           <w:szCs w:val="28"/>
         </w:rPr>
-        <w:t>delito com pena máxima de quatro anos de reclusão</w:t>
-      </w:r>
-      <w:r>
-        <w:rPr>
-          <w:rFonts w:ascii="Garamond" w:hAnsi="Garamond"/>
-          <w:sz w:val="28"/>
-          <w:szCs w:val="28"/>
-        </w:rPr>
-        <w:t xml:space="preserve">, consoante art. 109, </w:t>
-      </w:r>
-      <w:r>
-        <w:rPr>
-          <w:rFonts w:ascii="Garamond" w:hAnsi="Garamond"/>
-          <w:sz w:val="28"/>
-          <w:szCs w:val="28"/>
-        </w:rPr>
-        <w:t>{{ inciso_prescricao }}</w:t>
-      </w:r>
-      <w:r>
-        <w:rPr>
-          <w:rFonts w:ascii="Garamond" w:hAnsi="Garamond"/>
-          <w:sz w:val="28"/>
-          <w:szCs w:val="28"/>
-        </w:rPr>
-        <w:t>, do Código Penal.</w:t>
+        <w:t xml:space="preserve">delito com pena máxima de </w:t>
+      </w:r>
+      <w:r>
+        <w:rPr>
+          <w:rFonts w:ascii="Garamond" w:hAnsi="Garamond"/>
+          <w:sz w:val="28"/>
+          <w:szCs w:val="28"/>
+        </w:rPr>
+        <w:t xml:space="preserve">{{ </w:t>
+      </w:r>
+      <w:proofErr w:type="spellStart"/>
+      <w:r>
+        <w:rPr>
+          <w:rFonts w:ascii="Garamond" w:hAnsi="Garamond"/>
+          <w:sz w:val="28"/>
+          <w:szCs w:val="28"/>
+        </w:rPr>
+        <w:t>max_pena</w:t>
+      </w:r>
+      <w:proofErr w:type="spellEnd"/>
+      <w:r>
+        <w:rPr>
+          <w:rFonts w:ascii="Garamond" w:hAnsi="Garamond"/>
+          <w:sz w:val="28"/>
+          <w:szCs w:val="28"/>
+        </w:rPr>
+        <w:t xml:space="preserve"> }}</w:t>
+      </w:r>
+      <w:r>
+        <w:rPr>
+          <w:rFonts w:ascii="Garamond" w:hAnsi="Garamond"/>
+          <w:sz w:val="28"/>
+          <w:szCs w:val="28"/>
+        </w:rPr>
+        <w:t xml:space="preserve"> anos de reclusão</w:t>
+      </w:r>
+      <w:r>
+        <w:rPr>
+          <w:rFonts w:ascii="Garamond" w:hAnsi="Garamond"/>
+          <w:sz w:val="28"/>
+          <w:szCs w:val="28"/>
+        </w:rPr>
+        <w:t>, consoante art. 109</w:t>
+      </w:r>
+      <w:r>
+        <w:rPr>
+          <w:rFonts w:ascii="Garamond" w:hAnsi="Garamond"/>
+          <w:sz w:val="28"/>
+          <w:szCs w:val="28"/>
+        </w:rPr>
+        <w:t xml:space="preserve"> </w:t>
+      </w:r>
+      <w:r>
+        <w:rPr>
+          <w:rFonts w:ascii="Garamond" w:hAnsi="Garamond"/>
+          <w:sz w:val="28"/>
+          <w:szCs w:val="28"/>
+        </w:rPr>
+        <w:t>do Código Penal.</w:t>
       </w:r>
     </w:p>
     <w:p>
@@ -717,7 +918,27 @@
           <w:sz w:val="28"/>
           <w:szCs w:val="28"/>
         </w:rPr>
-        <w:t>promove o Ministério Público o arquivamento do presente procedimento investigatório, remetendo os autos a V.Exa para que efetue o controle sobre o princípio da obrigatoriedade da ação penal.</w:t>
+        <w:t xml:space="preserve">promove o Ministério Público o arquivamento do presente procedimento investigatório, remetendo os autos a </w:t>
+      </w:r>
+      <w:proofErr w:type="spellStart"/>
+      <w:proofErr w:type="gramStart"/>
+      <w:r>
+        <w:rPr>
+          <w:rFonts w:ascii="Garamond" w:hAnsi="Garamond"/>
+          <w:sz w:val="28"/>
+          <w:szCs w:val="28"/>
+        </w:rPr>
+        <w:t>V.Exa</w:t>
+      </w:r>
+      <w:proofErr w:type="spellEnd"/>
+      <w:proofErr w:type="gramEnd"/>
+      <w:r>
+        <w:rPr>
+          <w:rFonts w:ascii="Garamond" w:hAnsi="Garamond"/>
+          <w:sz w:val="28"/>
+          <w:szCs w:val="28"/>
+        </w:rPr>
+        <w:t xml:space="preserve"> para que efetue o controle sobre o princípio da obrigatoriedade da ação penal.</w:t>
       </w:r>
     </w:p>
     <w:p>
@@ -749,13 +970,41 @@
         </w:rPr>
         <w:t xml:space="preserve">Rio de Janeiro, </w:t>
       </w:r>
-      <w:r>
-        <w:rPr>
-          <w:rFonts w:ascii="Garamond" w:hAnsi="Garamond"/>
-          <w:sz w:val="28"/>
-          <w:szCs w:val="28"/>
-        </w:rPr>
-        <w:t>{{ data_hoje }}</w:t>
+      <w:proofErr w:type="gramStart"/>
+      <w:r>
+        <w:rPr>
+          <w:rFonts w:ascii="Garamond" w:hAnsi="Garamond"/>
+          <w:sz w:val="28"/>
+          <w:szCs w:val="28"/>
+        </w:rPr>
+        <w:t xml:space="preserve">{{ </w:t>
+      </w:r>
+      <w:proofErr w:type="spellStart"/>
+      <w:r>
+        <w:rPr>
+          <w:rFonts w:ascii="Garamond" w:hAnsi="Garamond"/>
+          <w:sz w:val="28"/>
+          <w:szCs w:val="28"/>
+        </w:rPr>
+        <w:t>data</w:t>
+      </w:r>
+      <w:proofErr w:type="gramEnd"/>
+      <w:r>
+        <w:rPr>
+          <w:rFonts w:ascii="Garamond" w:hAnsi="Garamond"/>
+          <w:sz w:val="28"/>
+          <w:szCs w:val="28"/>
+        </w:rPr>
+        <w:t>_hoje</w:t>
+      </w:r>
+      <w:proofErr w:type="spellEnd"/>
+      <w:r>
+        <w:rPr>
+          <w:rFonts w:ascii="Garamond" w:hAnsi="Garamond"/>
+          <w:sz w:val="28"/>
+          <w:szCs w:val="28"/>
+        </w:rPr>
+        <w:t xml:space="preserve"> }}</w:t>
       </w:r>
       <w:r>
         <w:rPr>
@@ -798,6 +1047,53 @@
           <w:szCs w:val="28"/>
         </w:rPr>
       </w:pPr>
+      <w:proofErr w:type="gramStart"/>
+      <w:r>
+        <w:rPr>
+          <w:rFonts w:ascii="Garamond" w:hAnsi="Garamond"/>
+          <w:sz w:val="28"/>
+          <w:szCs w:val="28"/>
+        </w:rPr>
+        <w:t xml:space="preserve">{{ </w:t>
+      </w:r>
+      <w:proofErr w:type="spellStart"/>
+      <w:r>
+        <w:rPr>
+          <w:rFonts w:ascii="Garamond" w:hAnsi="Garamond"/>
+          <w:sz w:val="28"/>
+          <w:szCs w:val="28"/>
+        </w:rPr>
+        <w:t>nome</w:t>
+      </w:r>
+      <w:proofErr w:type="gramEnd"/>
+      <w:r>
+        <w:rPr>
+          <w:rFonts w:ascii="Garamond" w:hAnsi="Garamond"/>
+          <w:sz w:val="28"/>
+          <w:szCs w:val="28"/>
+        </w:rPr>
+        <w:t>_promotor</w:t>
+      </w:r>
+      <w:proofErr w:type="spellEnd"/>
+      <w:r>
+        <w:rPr>
+          <w:rFonts w:ascii="Garamond" w:hAnsi="Garamond"/>
+          <w:sz w:val="28"/>
+          <w:szCs w:val="28"/>
+        </w:rPr>
+        <w:t xml:space="preserve"> }}</w:t>
+      </w:r>
+    </w:p>
+    <w:p>
+      <w:pPr>
+        <w:spacing w:line="360" w:lineRule="auto"/>
+        <w:jc w:val="center"/>
+        <w:rPr>
+          <w:rFonts w:ascii="Garamond" w:hAnsi="Garamond"/>
+          <w:sz w:val="28"/>
+          <w:szCs w:val="28"/>
+        </w:rPr>
+      </w:pPr>
       <w:r>
         <w:rPr>
           <w:rFonts w:ascii="Garamond" w:hAnsi="Garamond"/>
@@ -825,13 +1121,41 @@
         </w:rPr>
         <w:t xml:space="preserve">Mat. </w:t>
       </w:r>
-      <w:r>
-        <w:rPr>
-          <w:rFonts w:ascii="Garamond" w:hAnsi="Garamond"/>
-          <w:sz w:val="28"/>
-          <w:szCs w:val="28"/>
-        </w:rPr>
-        <w:t>{{ matricula_promotor }}</w:t>
+      <w:proofErr w:type="gramStart"/>
+      <w:r>
+        <w:rPr>
+          <w:rFonts w:ascii="Garamond" w:hAnsi="Garamond"/>
+          <w:sz w:val="28"/>
+          <w:szCs w:val="28"/>
+        </w:rPr>
+        <w:t xml:space="preserve">{{ </w:t>
+      </w:r>
+      <w:proofErr w:type="spellStart"/>
+      <w:r>
+        <w:rPr>
+          <w:rFonts w:ascii="Garamond" w:hAnsi="Garamond"/>
+          <w:sz w:val="28"/>
+          <w:szCs w:val="28"/>
+        </w:rPr>
+        <w:t>matricula</w:t>
+      </w:r>
+      <w:proofErr w:type="gramEnd"/>
+      <w:r>
+        <w:rPr>
+          <w:rFonts w:ascii="Garamond" w:hAnsi="Garamond"/>
+          <w:sz w:val="28"/>
+          <w:szCs w:val="28"/>
+        </w:rPr>
+        <w:t>_promotor</w:t>
+      </w:r>
+      <w:proofErr w:type="spellEnd"/>
+      <w:r>
+        <w:rPr>
+          <w:rFonts w:ascii="Garamond" w:hAnsi="Garamond"/>
+          <w:sz w:val="28"/>
+          <w:szCs w:val="28"/>
+        </w:rPr>
+        <w:t xml:space="preserve"> }}</w:t>
       </w:r>
     </w:p>
     <w:sectPr>
@@ -1548,6 +1872,15 @@
 </file>
 
 <file path=customXml/item1.xml><?xml version="1.0" encoding="utf-8"?>
+<?mso-contentType ?>
+<FormTemplates xmlns="http://schemas.microsoft.com/sharepoint/v3/contenttype/forms">
+  <Display>DocumentLibraryForm</Display>
+  <Edit>DocumentLibraryForm</Edit>
+  <New>DocumentLibraryForm</New>
+</FormTemplates>
+</file>
+
+<file path=customXml/item2.xml><?xml version="1.0" encoding="utf-8"?>
 <ct:contentTypeSchema xmlns:ct="http://schemas.microsoft.com/office/2006/metadata/contentType" xmlns:ma="http://schemas.microsoft.com/office/2006/metadata/properties/metaAttributes" ct:_="" ma:_="" ma:contentTypeName="Document" ma:contentTypeID="0x01010050B7D10F630D5F4D8A19B80A23D85B01" ma:contentTypeVersion="9" ma:contentTypeDescription="Create a new document." ma:contentTypeScope="" ma:versionID="52d20c5651196fe30b7e66f191db07f2">
   <xsd:schema xmlns:xsd="http://www.w3.org/2001/XMLSchema" xmlns:xs="http://www.w3.org/2001/XMLSchema" xmlns:p="http://schemas.microsoft.com/office/2006/metadata/properties" xmlns:ns2="daf7939b-f48c-430c-a1ff-877c720543f9" xmlns:ns3="38945d31-e6f3-4d90-8a97-632c101a04e7" targetNamespace="http://schemas.microsoft.com/office/2006/metadata/properties" ma:root="true" ma:fieldsID="41a8ffb60ec5f1ebedf963e6144c483d" ns2:_="" ns3:_="">
     <xsd:import namespace="daf7939b-f48c-430c-a1ff-877c720543f9"/>
@@ -1744,15 +2077,6 @@
 </ct:contentTypeSchema>
 </file>
 
-<file path=customXml/item2.xml><?xml version="1.0" encoding="utf-8"?>
-<?mso-contentType ?>
-<FormTemplates xmlns="http://schemas.microsoft.com/sharepoint/v3/contenttype/forms">
-  <Display>DocumentLibraryForm</Display>
-  <Edit>DocumentLibraryForm</Edit>
-  <New>DocumentLibraryForm</New>
-</FormTemplates>
-</file>
-
 <file path=customXml/item3.xml><?xml version="1.0" encoding="utf-8"?>
 <p:properties xmlns:p="http://schemas.microsoft.com/office/2006/metadata/properties" xmlns:xsi="http://www.w3.org/2001/XMLSchema-instance" xmlns:pc="http://schemas.microsoft.com/office/infopath/2007/PartnerControls">
   <documentManagement/>
@@ -1760,6 +2084,14 @@
 </file>
 
 <file path=customXml/itemProps1.xml><?xml version="1.0" encoding="utf-8"?>
+<ds:datastoreItem xmlns:ds="http://schemas.openxmlformats.org/officeDocument/2006/customXml" ds:itemID="{2D9696FE-23FC-4118-8B56-59C094E9CCA8}">
+  <ds:schemaRefs>
+    <ds:schemaRef ds:uri="http://schemas.microsoft.com/sharepoint/v3/contenttype/forms"/>
+  </ds:schemaRefs>
+</ds:datastoreItem>
+</file>
+
+<file path=customXml/itemProps2.xml><?xml version="1.0" encoding="utf-8"?>
 <ds:datastoreItem xmlns:ds="http://schemas.openxmlformats.org/officeDocument/2006/customXml" ds:itemID="{0EABCE8C-5C0B-4C4D-838C-565B834E0276}">
   <ds:schemaRefs>
     <ds:schemaRef ds:uri="http://schemas.microsoft.com/office/2006/metadata/contentType"/>
@@ -1778,14 +2110,6 @@
 </ds:datastoreItem>
 </file>
 
-<file path=customXml/itemProps2.xml><?xml version="1.0" encoding="utf-8"?>
-<ds:datastoreItem xmlns:ds="http://schemas.openxmlformats.org/officeDocument/2006/customXml" ds:itemID="{2D9696FE-23FC-4118-8B56-59C094E9CCA8}">
-  <ds:schemaRefs>
-    <ds:schemaRef ds:uri="http://schemas.microsoft.com/sharepoint/v3/contenttype/forms"/>
-  </ds:schemaRefs>
-</ds:datastoreItem>
-</file>
-
 <file path=customXml/itemProps3.xml><?xml version="1.0" encoding="utf-8"?>
 <ds:datastoreItem xmlns:ds="http://schemas.openxmlformats.org/officeDocument/2006/customXml" ds:itemID="{F19319C0-0ACC-4B02-B2C0-62C1EE16692D}">
   <ds:schemaRefs>

</xml_diff>